<commit_message>
aufgabe 1.2.1 alle pfeile nach unten und plätze benannt
</commit_message>
<xml_diff>
--- a/p1/protokoll.docx
+++ b/p1/protokoll.docx
@@ -17,10 +17,10 @@
           <w:lang w:eastAsia="de-DE"/>
         </w:rPr>
         <w:drawing>
-          <wp:inline distT="0" distB="0" distL="0" distR="0" wp14:anchorId="0DEC7FA4" wp14:editId="4CC3E828">
-            <wp:extent cx="3971925" cy="4848225"/>
-            <wp:effectExtent l="0" t="0" r="9525" b="9525"/>
-            <wp:docPr id="2" name="Grafik 2"/>
+          <wp:inline distT="0" distB="0" distL="0" distR="0" wp14:anchorId="1F7ACF6B" wp14:editId="0D782693">
+            <wp:extent cx="3095625" cy="4096927"/>
+            <wp:effectExtent l="0" t="0" r="0" b="0"/>
+            <wp:docPr id="13" name="Grafik 13"/>
             <wp:cNvGraphicFramePr>
               <a:graphicFrameLocks xmlns:a="http://schemas.openxmlformats.org/drawingml/2006/main" noChangeAspect="1"/>
             </wp:cNvGraphicFramePr>
@@ -40,7 +40,7 @@
                   <pic:spPr>
                     <a:xfrm>
                       <a:off x="0" y="0"/>
-                      <a:ext cx="3971925" cy="4848225"/>
+                      <a:ext cx="3096821" cy="4098509"/>
                     </a:xfrm>
                     <a:prstGeom prst="rect">
                       <a:avLst/>
@@ -54,25 +54,8 @@
       </w:r>
     </w:p>
     <w:p>
-      <w:pPr>
-        <w:pStyle w:val="berschrift2"/>
-      </w:pPr>
-      <w:r>
-        <w:br w:type="page"/>
-      </w:r>
-    </w:p>
-    <w:p>
-      <w:pPr>
-        <w:pStyle w:val="berschrift2"/>
-      </w:pPr>
-      <w:r>
-        <w:lastRenderedPageBreak/>
-        <w:t>Aufgabe 1.2</w:t>
-      </w:r>
-    </w:p>
-    <w:p>
-      <w:r>
-        <w:t>1.</w:t>
+      <w:r>
+        <w:t>Session-Mitschnitt:</w:t>
       </w:r>
     </w:p>
     <w:p>
@@ -82,10 +65,10 @@
           <w:lang w:eastAsia="de-DE"/>
         </w:rPr>
         <w:drawing>
-          <wp:inline distT="0" distB="0" distL="0" distR="0" wp14:anchorId="0521A5DA" wp14:editId="76E45C42">
-            <wp:extent cx="5760720" cy="5069262"/>
+          <wp:inline distT="0" distB="0" distL="0" distR="0" wp14:anchorId="34E6F9DB" wp14:editId="1968ED8A">
+            <wp:extent cx="3486150" cy="3989381"/>
             <wp:effectExtent l="0" t="0" r="0" b="0"/>
-            <wp:docPr id="4" name="Grafik 4"/>
+            <wp:docPr id="12" name="Grafik 12"/>
             <wp:cNvGraphicFramePr>
               <a:graphicFrameLocks xmlns:a="http://schemas.openxmlformats.org/drawingml/2006/main" noChangeAspect="1"/>
             </wp:cNvGraphicFramePr>
@@ -105,7 +88,7 @@
                   <pic:spPr>
                     <a:xfrm>
                       <a:off x="0" y="0"/>
-                      <a:ext cx="5760720" cy="5069262"/>
+                      <a:ext cx="3486150" cy="3989381"/>
                     </a:xfrm>
                     <a:prstGeom prst="rect">
                       <a:avLst/>
@@ -120,316 +103,16 @@
     </w:p>
     <w:p>
       <w:pPr>
-        <w:autoSpaceDE w:val="0"/>
-        <w:autoSpaceDN w:val="0"/>
-        <w:adjustRightInd w:val="0"/>
-        <w:spacing w:after="0" w:line="240" w:lineRule="auto"/>
-        <w:rPr>
-          <w:rFonts w:ascii="SFRM1095" w:hAnsi="SFRM1095" w:cs="SFRM1095"/>
-        </w:rPr>
-      </w:pPr>
-      <w:r>
-        <w:rPr>
-          <w:rFonts w:ascii="SFRM1095" w:hAnsi="SFRM1095" w:cs="SFRM1095"/>
-        </w:rPr>
-        <w:t>2. Geben Sie die Initialmarkierung</w:t>
-      </w:r>
-      <w:r>
-        <w:rPr>
-          <w:rFonts w:ascii="CMBX10" w:hAnsi="CMBX10" w:cs="CMBX10"/>
-        </w:rPr>
-        <w:t>m</w:t>
-      </w:r>
-      <w:r>
-        <w:rPr>
-          <w:rFonts w:ascii="CMR8" w:hAnsi="CMR8" w:cs="CMR8"/>
-          <w:sz w:val="16"/>
-          <w:szCs w:val="16"/>
-        </w:rPr>
-        <w:t xml:space="preserve">0 </w:t>
-      </w:r>
-      <w:r>
-        <w:rPr>
-          <w:rFonts w:ascii="SFRM1095" w:hAnsi="SFRM1095" w:cs="SFRM1095"/>
-        </w:rPr>
-        <w:t>des Netzes an, die der Zutatenliste entspricht! Geben</w:t>
-      </w:r>
-    </w:p>
-    <w:p>
-      <w:pPr>
-        <w:rPr>
-          <w:rFonts w:ascii="SFRM1095" w:hAnsi="SFRM1095" w:cs="SFRM1095"/>
-        </w:rPr>
-      </w:pPr>
-      <w:r>
-        <w:rPr>
-          <w:rFonts w:ascii="SFRM1095" w:hAnsi="SFRM1095" w:cs="SFRM1095"/>
-        </w:rPr>
-        <w:t xml:space="preserve">Sie eine Umrechnung der Art: Eine Marke auf der Stelle „Milch“ entspricht </w:t>
-      </w:r>
-      <w:r>
-        <w:rPr>
-          <w:rFonts w:ascii="CMR10" w:hAnsi="CMR10" w:cs="CMR10"/>
-        </w:rPr>
-        <w:t>0</w:t>
-      </w:r>
-      <w:r>
-        <w:rPr>
-          <w:rFonts w:ascii="CMMI10" w:hAnsi="CMMI10" w:cs="CMMI10"/>
-        </w:rPr>
-        <w:t xml:space="preserve">; </w:t>
-      </w:r>
-      <w:r>
-        <w:rPr>
-          <w:rFonts w:ascii="CMR10" w:hAnsi="CMR10" w:cs="CMR10"/>
-        </w:rPr>
-        <w:t>05</w:t>
-      </w:r>
-      <w:r>
-        <w:rPr>
-          <w:rFonts w:ascii="CMMI10" w:hAnsi="CMMI10" w:cs="CMMI10"/>
-        </w:rPr>
-        <w:t xml:space="preserve">l </w:t>
-      </w:r>
-      <w:r>
-        <w:rPr>
-          <w:rFonts w:ascii="SFRM1095" w:hAnsi="SFRM1095" w:cs="SFRM1095"/>
-        </w:rPr>
-        <w:t>Milch“.</w:t>
-      </w:r>
-    </w:p>
-    <w:p>
-      <w:pPr>
-        <w:rPr>
-          <w:rFonts w:cs="SFRM1095"/>
-        </w:rPr>
-      </w:pPr>
-      <w:r>
-        <w:rPr>
-          <w:rFonts w:cs="SFRM1095"/>
-        </w:rPr>
-        <w:t>m</w:t>
-      </w:r>
-      <w:r>
-        <w:rPr>
-          <w:rFonts w:cs="SFRM1095"/>
-          <w:vertAlign w:val="subscript"/>
-        </w:rPr>
-        <w:t>0</w:t>
-      </w:r>
-      <w:r>
-        <w:rPr>
-          <w:rFonts w:cs="SFRM1095"/>
-          <w:vertAlign w:val="subscript"/>
-        </w:rPr>
-        <w:t xml:space="preserve"> </w:t>
-      </w:r>
-      <w:r>
-        <w:rPr>
-          <w:rFonts w:cs="SFRM1095"/>
-        </w:rPr>
-        <w:t>= (</w:t>
-      </w:r>
-      <w:r>
-        <w:rPr>
-          <w:rFonts w:cs="SFRM1095"/>
-        </w:rPr>
-        <w:t>1</w:t>
-      </w:r>
-      <w:r>
-        <w:rPr>
-          <w:rFonts w:cs="SFRM1095"/>
-        </w:rPr>
-        <w:t>0 Milch</w:t>
-      </w:r>
-      <w:r>
-        <w:rPr>
-          <w:rFonts w:cs="SFRM1095"/>
-        </w:rPr>
-        <w:t xml:space="preserve">, </w:t>
-      </w:r>
-      <w:r>
-        <w:rPr>
-          <w:rFonts w:cs="SFRM1095"/>
-        </w:rPr>
-        <w:t>1</w:t>
-      </w:r>
-      <w:r>
-        <w:rPr>
-          <w:rFonts w:cs="SFRM1095"/>
-        </w:rPr>
-        <w:t xml:space="preserve"> Vanilleschote</w:t>
-      </w:r>
-      <w:r>
-        <w:rPr>
-          <w:rFonts w:cs="SFRM1095"/>
-        </w:rPr>
-        <w:t>, 1</w:t>
-      </w:r>
-      <w:r>
-        <w:rPr>
-          <w:rFonts w:cs="SFRM1095"/>
-        </w:rPr>
-        <w:t xml:space="preserve"> Salz</w:t>
-      </w:r>
-      <w:r>
-        <w:rPr>
-          <w:rFonts w:cs="SFRM1095"/>
-        </w:rPr>
-        <w:t>,</w:t>
-      </w:r>
-      <w:r>
-        <w:rPr>
-          <w:rFonts w:cs="SFRM1095"/>
-        </w:rPr>
-        <w:t xml:space="preserve"> 3 Eier</w:t>
-      </w:r>
-      <w:r>
-        <w:rPr>
-          <w:rFonts w:cs="SFRM1095"/>
-        </w:rPr>
-        <w:t>, 7</w:t>
-      </w:r>
-      <w:r>
-        <w:rPr>
-          <w:rFonts w:cs="SFRM1095"/>
-        </w:rPr>
-        <w:t xml:space="preserve"> Stärke</w:t>
-      </w:r>
-      <w:r>
-        <w:rPr>
-          <w:rFonts w:cs="SFRM1095"/>
-        </w:rPr>
-        <w:t>, 1</w:t>
-      </w:r>
-      <w:r>
-        <w:rPr>
-          <w:rFonts w:cs="SFRM1095"/>
-        </w:rPr>
-        <w:t xml:space="preserve"> Zitrone</w:t>
-      </w:r>
-      <w:r>
-        <w:rPr>
-          <w:rFonts w:cs="SFRM1095"/>
-        </w:rPr>
-        <w:t>, 1</w:t>
-      </w:r>
-      <w:r>
-        <w:rPr>
-          <w:rFonts w:cs="SFRM1095"/>
-        </w:rPr>
-        <w:t xml:space="preserve"> Wein</w:t>
-      </w:r>
-      <w:r>
-        <w:rPr>
-          <w:rFonts w:cs="SFRM1095"/>
-        </w:rPr>
-        <w:t xml:space="preserve">, </w:t>
-      </w:r>
-      <w:r>
-        <w:rPr>
-          <w:rFonts w:cs="SFRM1095"/>
-        </w:rPr>
-        <w:t>4</w:t>
-      </w:r>
-      <w:r>
-        <w:rPr>
-          <w:rFonts w:cs="SFRM1095"/>
-        </w:rPr>
-        <w:t xml:space="preserve"> Gläser</w:t>
-      </w:r>
-      <w:r>
-        <w:rPr>
-          <w:rFonts w:cs="SFRM1095"/>
-        </w:rPr>
-        <w:t>,</w:t>
-      </w:r>
-      <w:r>
-        <w:rPr>
-          <w:rFonts w:cs="SFRM1095"/>
-        </w:rPr>
-        <w:t xml:space="preserve"> 3</w:t>
-      </w:r>
-      <w:r>
-        <w:rPr>
-          <w:rFonts w:cs="SFRM1095"/>
-        </w:rPr>
-        <w:t xml:space="preserve"> Zucker</w:t>
-      </w:r>
-      <w:r>
-        <w:rPr>
-          <w:rFonts w:cs="SFRM1095"/>
-        </w:rPr>
-        <w:t>)</w:t>
-      </w:r>
-    </w:p>
-    <w:p>
-      <w:pPr>
-        <w:rPr>
-          <w:rFonts w:cs="SFRM1095"/>
-        </w:rPr>
-      </w:pPr>
-      <w:r>
-        <w:rPr>
-          <w:rFonts w:cs="SFRM1095"/>
-        </w:rPr>
-        <w:t>Milch (1 – 0.5l), Vanilleschote(1 – 1 Stk), Salz(1-Spur), Eier</w:t>
-      </w:r>
-      <w:r>
-        <w:rPr>
-          <w:rFonts w:cs="SFRM1095"/>
-        </w:rPr>
-        <w:t>(1-1</w:t>
-      </w:r>
-      <w:bookmarkStart w:id="0" w:name="_GoBack"/>
-      <w:bookmarkEnd w:id="0"/>
-      <w:r>
-        <w:rPr>
-          <w:rFonts w:cs="SFRM1095"/>
-        </w:rPr>
-        <w:t>Stk), Stärke(1-10g), Zitrone</w:t>
-      </w:r>
-      <w:r>
-        <w:rPr>
-          <w:rFonts w:cs="SFRM1095"/>
-        </w:rPr>
-        <w:t>(1-1Stk)</w:t>
-      </w:r>
-      <w:r>
-        <w:rPr>
-          <w:rFonts w:cs="SFRM1095"/>
-        </w:rPr>
-        <w:t>, Wein(1-</w:t>
-      </w:r>
-      <w:r>
-        <w:rPr>
-          <w:rFonts w:cs="SFRM1095"/>
-        </w:rPr>
-        <w:t>1/4l</w:t>
-      </w:r>
-      <w:r>
-        <w:rPr>
-          <w:rFonts w:cs="SFRM1095"/>
-        </w:rPr>
-        <w:t>), Gläser</w:t>
-      </w:r>
-      <w:r>
-        <w:rPr>
-          <w:rFonts w:cs="SFRM1095"/>
-        </w:rPr>
-        <w:t xml:space="preserve"> </w:t>
-      </w:r>
-      <w:r>
-        <w:rPr>
-          <w:rFonts w:cs="SFRM1095"/>
-        </w:rPr>
-        <w:t>(1-1Stk)</w:t>
-      </w:r>
-      <w:r>
-        <w:rPr>
-          <w:rFonts w:cs="SFRM1095"/>
-        </w:rPr>
-        <w:t>, Zucker(1-40g)</w:t>
+        <w:pStyle w:val="berschrift2"/>
+      </w:pPr>
+      <w:r>
+        <w:lastRenderedPageBreak/>
+        <w:t>Aufgabe 1.2</w:t>
+      </w:r>
+    </w:p>
+    <w:p>
+      <w:r>
+        <w:t>1.</w:t>
       </w:r>
     </w:p>
     <w:p>
@@ -438,12 +121,11 @@
           <w:noProof/>
           <w:lang w:eastAsia="de-DE"/>
         </w:rPr>
-        <w:lastRenderedPageBreak/>
         <w:drawing>
-          <wp:inline distT="0" distB="0" distL="0" distR="0" wp14:anchorId="7A1FD141" wp14:editId="31ABA9C5">
-            <wp:extent cx="5760720" cy="5281783"/>
-            <wp:effectExtent l="0" t="0" r="0" b="0"/>
-            <wp:docPr id="1" name="Grafik 1"/>
+          <wp:inline distT="0" distB="0" distL="0" distR="0" wp14:anchorId="514CF4DE" wp14:editId="105AD107">
+            <wp:extent cx="8343846" cy="5893670"/>
+            <wp:effectExtent l="5715" t="0" r="6350" b="6350"/>
+            <wp:docPr id="14" name="Grafik 14"/>
             <wp:cNvGraphicFramePr>
               <a:graphicFrameLocks xmlns:a="http://schemas.openxmlformats.org/drawingml/2006/main" noChangeAspect="1"/>
             </wp:cNvGraphicFramePr>
@@ -451,19 +133,25 @@
               <a:graphicData uri="http://schemas.openxmlformats.org/drawingml/2006/picture">
                 <pic:pic xmlns:pic="http://schemas.openxmlformats.org/drawingml/2006/picture">
                   <pic:nvPicPr>
-                    <pic:cNvPr id="0" name=""/>
+                    <pic:cNvPr id="0" name="a1_2_1.png"/>
                     <pic:cNvPicPr/>
                   </pic:nvPicPr>
                   <pic:blipFill>
-                    <a:blip r:embed="rId8"/>
+                    <a:blip r:embed="rId8">
+                      <a:extLst>
+                        <a:ext uri="{28A0092B-C50C-407E-A947-70E740481C1C}">
+                          <a14:useLocalDpi xmlns:a14="http://schemas.microsoft.com/office/drawing/2010/main" val="0"/>
+                        </a:ext>
+                      </a:extLst>
+                    </a:blip>
                     <a:stretch>
                       <a:fillRect/>
                     </a:stretch>
                   </pic:blipFill>
                   <pic:spPr>
-                    <a:xfrm>
+                    <a:xfrm rot="5400000">
                       <a:off x="0" y="0"/>
-                      <a:ext cx="5760720" cy="5281783"/>
+                      <a:ext cx="8362312" cy="5906713"/>
                     </a:xfrm>
                     <a:prstGeom prst="rect">
                       <a:avLst/>
@@ -490,52 +178,367 @@
         <w:rPr>
           <w:rFonts w:ascii="SFRM1095" w:hAnsi="SFRM1095" w:cs="SFRM1095"/>
         </w:rPr>
-        <w:t>3. Das Endprodukt des Rezeptes sind vier Gläser gefüllt mit Welfencreme. Geben Sie die</w:t>
-      </w:r>
-    </w:p>
-    <w:p>
-      <w:pPr>
-        <w:rPr>
-          <w:rFonts w:ascii="SFRM1095" w:hAnsi="SFRM1095" w:cs="SFRM1095"/>
-        </w:rPr>
-      </w:pPr>
-      <w:r>
-        <w:rPr>
-          <w:rFonts w:ascii="SFRM1095" w:hAnsi="SFRM1095" w:cs="SFRM1095"/>
-        </w:rPr>
-        <w:t>korrespondierende Markierung ihres Netzes an sowie eine Schaltfolge dorthin!</w:t>
-      </w:r>
-    </w:p>
-    <w:p>
-      <w:pPr>
-        <w:rPr>
-          <w:rFonts w:cs="SFRM1095"/>
-        </w:rPr>
-      </w:pPr>
-      <w:r>
-        <w:rPr>
-          <w:rFonts w:cs="SFRM1095"/>
-        </w:rPr>
-        <w:t xml:space="preserve">Schaltfolge: </w:t>
-      </w:r>
-      <w:r>
-        <w:rPr>
-          <w:rFonts w:cs="SFRM1095"/>
-        </w:rPr>
-        <w:t>trennen, aufschneiden, trennen, einrühren, abschlagen, trennen, verrühren, aufkochen, trennen, einrühren, aufkochen, unterheben, abfüllen, auffüllen, abfüllen, auffüllen, auffüllen, abfüllen, auffüllen</w:t>
-      </w:r>
-    </w:p>
-    <w:p>
-      <w:pPr>
-        <w:rPr>
-          <w:rFonts w:cs="SFRM1095"/>
-        </w:rPr>
-      </w:pPr>
-      <w:r>
-        <w:rPr>
-          <w:rFonts w:cs="SFRM1095"/>
-        </w:rPr>
-        <w:t>m‘ = (4 Welfencreme, 1 Zitronenschale, 1 Vanilleschotte)</w:t>
+        <w:lastRenderedPageBreak/>
+        <w:t>2. Geben Sie die Initialmarkierung</w:t>
+      </w:r>
+      <w:r>
+        <w:rPr>
+          <w:rFonts w:ascii="CMBX10" w:hAnsi="CMBX10" w:cs="CMBX10"/>
+        </w:rPr>
+        <w:t>m</w:t>
+      </w:r>
+      <w:r>
+        <w:rPr>
+          <w:rFonts w:ascii="CMR8" w:hAnsi="CMR8" w:cs="CMR8"/>
+          <w:sz w:val="16"/>
+          <w:szCs w:val="16"/>
+        </w:rPr>
+        <w:t xml:space="preserve">0 </w:t>
+      </w:r>
+      <w:r>
+        <w:rPr>
+          <w:rFonts w:ascii="SFRM1095" w:hAnsi="SFRM1095" w:cs="SFRM1095"/>
+        </w:rPr>
+        <w:t>des Netzes an, die der Zutatenliste entspricht! Geben</w:t>
+      </w:r>
+    </w:p>
+    <w:p>
+      <w:pPr>
+        <w:rPr>
+          <w:rFonts w:ascii="SFRM1095" w:hAnsi="SFRM1095" w:cs="SFRM1095"/>
+        </w:rPr>
+      </w:pPr>
+      <w:r>
+        <w:rPr>
+          <w:rFonts w:ascii="SFRM1095" w:hAnsi="SFRM1095" w:cs="SFRM1095"/>
+        </w:rPr>
+        <w:t xml:space="preserve">Sie eine Umrechnung der Art: Eine Marke auf der Stelle „Milch“ entspricht </w:t>
+      </w:r>
+      <w:r>
+        <w:rPr>
+          <w:rFonts w:ascii="CMR10" w:hAnsi="CMR10" w:cs="CMR10"/>
+        </w:rPr>
+        <w:t>0</w:t>
+      </w:r>
+      <w:r>
+        <w:rPr>
+          <w:rFonts w:ascii="CMMI10" w:hAnsi="CMMI10" w:cs="CMMI10"/>
+        </w:rPr>
+        <w:t xml:space="preserve">; </w:t>
+      </w:r>
+      <w:r>
+        <w:rPr>
+          <w:rFonts w:ascii="CMR10" w:hAnsi="CMR10" w:cs="CMR10"/>
+        </w:rPr>
+        <w:t>05</w:t>
+      </w:r>
+      <w:r>
+        <w:rPr>
+          <w:rFonts w:ascii="CMMI10" w:hAnsi="CMMI10" w:cs="CMMI10"/>
+        </w:rPr>
+        <w:t xml:space="preserve">l </w:t>
+      </w:r>
+      <w:r>
+        <w:rPr>
+          <w:rFonts w:ascii="SFRM1095" w:hAnsi="SFRM1095" w:cs="SFRM1095"/>
+        </w:rPr>
+        <w:t>Milch“.</w:t>
+      </w:r>
+    </w:p>
+    <w:p>
+      <w:pPr>
+        <w:rPr>
+          <w:rFonts w:cs="SFRM1095"/>
+        </w:rPr>
+      </w:pPr>
+      <w:r>
+        <w:rPr>
+          <w:rFonts w:cs="SFRM1095"/>
+        </w:rPr>
+        <w:t>m</w:t>
+      </w:r>
+      <w:r>
+        <w:rPr>
+          <w:rFonts w:cs="SFRM1095"/>
+          <w:vertAlign w:val="subscript"/>
+        </w:rPr>
+        <w:t>0</w:t>
+      </w:r>
+      <w:r>
+        <w:rPr>
+          <w:rFonts w:cs="SFRM1095"/>
+          <w:vertAlign w:val="subscript"/>
+        </w:rPr>
+        <w:t xml:space="preserve"> </w:t>
+      </w:r>
+      <w:r>
+        <w:rPr>
+          <w:rFonts w:cs="SFRM1095"/>
+        </w:rPr>
+        <w:t>= (</w:t>
+      </w:r>
+      <w:r>
+        <w:rPr>
+          <w:rFonts w:cs="SFRM1095"/>
+        </w:rPr>
+        <w:t>1</w:t>
+      </w:r>
+      <w:r>
+        <w:rPr>
+          <w:rFonts w:cs="SFRM1095"/>
+        </w:rPr>
+        <w:t>0 Milch</w:t>
+      </w:r>
+      <w:r>
+        <w:rPr>
+          <w:rFonts w:cs="SFRM1095"/>
+        </w:rPr>
+        <w:t xml:space="preserve">, </w:t>
+      </w:r>
+      <w:r>
+        <w:rPr>
+          <w:rFonts w:cs="SFRM1095"/>
+        </w:rPr>
+        <w:t>1</w:t>
+      </w:r>
+      <w:r>
+        <w:rPr>
+          <w:rFonts w:cs="SFRM1095"/>
+        </w:rPr>
+        <w:t xml:space="preserve"> Vanilleschote</w:t>
+      </w:r>
+      <w:r>
+        <w:rPr>
+          <w:rFonts w:cs="SFRM1095"/>
+        </w:rPr>
+        <w:t>, 1</w:t>
+      </w:r>
+      <w:r>
+        <w:rPr>
+          <w:rFonts w:cs="SFRM1095"/>
+        </w:rPr>
+        <w:t xml:space="preserve"> Salz</w:t>
+      </w:r>
+      <w:r>
+        <w:rPr>
+          <w:rFonts w:cs="SFRM1095"/>
+        </w:rPr>
+        <w:t>,</w:t>
+      </w:r>
+      <w:r>
+        <w:rPr>
+          <w:rFonts w:cs="SFRM1095"/>
+        </w:rPr>
+        <w:t xml:space="preserve"> 3 Eier</w:t>
+      </w:r>
+      <w:r>
+        <w:rPr>
+          <w:rFonts w:cs="SFRM1095"/>
+        </w:rPr>
+        <w:t>, 7</w:t>
+      </w:r>
+      <w:r>
+        <w:rPr>
+          <w:rFonts w:cs="SFRM1095"/>
+        </w:rPr>
+        <w:t xml:space="preserve"> Stärke</w:t>
+      </w:r>
+      <w:r>
+        <w:rPr>
+          <w:rFonts w:cs="SFRM1095"/>
+        </w:rPr>
+        <w:t>, 1</w:t>
+      </w:r>
+      <w:r>
+        <w:rPr>
+          <w:rFonts w:cs="SFRM1095"/>
+        </w:rPr>
+        <w:t xml:space="preserve"> Zitrone</w:t>
+      </w:r>
+      <w:r>
+        <w:rPr>
+          <w:rFonts w:cs="SFRM1095"/>
+        </w:rPr>
+        <w:t>, 1</w:t>
+      </w:r>
+      <w:r>
+        <w:rPr>
+          <w:rFonts w:cs="SFRM1095"/>
+        </w:rPr>
+        <w:t xml:space="preserve"> Wein</w:t>
+      </w:r>
+      <w:r>
+        <w:rPr>
+          <w:rFonts w:cs="SFRM1095"/>
+        </w:rPr>
+        <w:t xml:space="preserve">, </w:t>
+      </w:r>
+      <w:r>
+        <w:rPr>
+          <w:rFonts w:cs="SFRM1095"/>
+        </w:rPr>
+        <w:t>4</w:t>
+      </w:r>
+      <w:r>
+        <w:rPr>
+          <w:rFonts w:cs="SFRM1095"/>
+        </w:rPr>
+        <w:t xml:space="preserve"> Gläser</w:t>
+      </w:r>
+      <w:r>
+        <w:rPr>
+          <w:rFonts w:cs="SFRM1095"/>
+        </w:rPr>
+        <w:t>,</w:t>
+      </w:r>
+      <w:r>
+        <w:rPr>
+          <w:rFonts w:cs="SFRM1095"/>
+        </w:rPr>
+        <w:t xml:space="preserve"> 3</w:t>
+      </w:r>
+      <w:r>
+        <w:rPr>
+          <w:rFonts w:cs="SFRM1095"/>
+        </w:rPr>
+        <w:t xml:space="preserve"> Zucker</w:t>
+      </w:r>
+      <w:r>
+        <w:rPr>
+          <w:rFonts w:cs="SFRM1095"/>
+        </w:rPr>
+        <w:t>)</w:t>
+      </w:r>
+    </w:p>
+    <w:p>
+      <w:pPr>
+        <w:rPr>
+          <w:rFonts w:cs="SFRM1095"/>
+        </w:rPr>
+      </w:pPr>
+      <w:r>
+        <w:rPr>
+          <w:rFonts w:cs="SFRM1095"/>
+        </w:rPr>
+        <w:t xml:space="preserve">Milch (1 – 0.5l), Vanilleschote(1 – 1 </w:t>
+      </w:r>
+      <w:proofErr w:type="spellStart"/>
+      <w:r>
+        <w:rPr>
+          <w:rFonts w:cs="SFRM1095"/>
+        </w:rPr>
+        <w:t>Stk</w:t>
+      </w:r>
+      <w:proofErr w:type="spellEnd"/>
+      <w:r>
+        <w:rPr>
+          <w:rFonts w:cs="SFRM1095"/>
+        </w:rPr>
+        <w:t>), Salz(1-Spur), Eier</w:t>
+      </w:r>
+      <w:r>
+        <w:rPr>
+          <w:rFonts w:cs="SFRM1095"/>
+        </w:rPr>
+        <w:t>(1-1</w:t>
+      </w:r>
+      <w:r>
+        <w:rPr>
+          <w:rFonts w:cs="SFRM1095"/>
+        </w:rPr>
+        <w:t>Stk), Stärke(1-10g), Zitrone</w:t>
+      </w:r>
+      <w:r>
+        <w:rPr>
+          <w:rFonts w:cs="SFRM1095"/>
+        </w:rPr>
+        <w:t>(1-1Stk)</w:t>
+      </w:r>
+      <w:r>
+        <w:rPr>
+          <w:rFonts w:cs="SFRM1095"/>
+        </w:rPr>
+        <w:t>, Wein(1-</w:t>
+      </w:r>
+      <w:r>
+        <w:rPr>
+          <w:rFonts w:cs="SFRM1095"/>
+        </w:rPr>
+        <w:t>1/4l</w:t>
+      </w:r>
+      <w:r>
+        <w:rPr>
+          <w:rFonts w:cs="SFRM1095"/>
+        </w:rPr>
+        <w:t>), Gläser</w:t>
+      </w:r>
+      <w:r>
+        <w:rPr>
+          <w:rFonts w:cs="SFRM1095"/>
+        </w:rPr>
+        <w:t xml:space="preserve"> </w:t>
+      </w:r>
+      <w:r>
+        <w:rPr>
+          <w:rFonts w:cs="SFRM1095"/>
+        </w:rPr>
+        <w:t>(1-1Stk)</w:t>
+      </w:r>
+      <w:r>
+        <w:rPr>
+          <w:rFonts w:cs="SFRM1095"/>
+        </w:rPr>
+        <w:t>, Zucker(1-40g)</w:t>
+      </w:r>
+    </w:p>
+    <w:p>
+      <w:r>
+        <w:rPr>
+          <w:noProof/>
+          <w:lang w:eastAsia="de-DE"/>
+        </w:rPr>
+        <w:lastRenderedPageBreak/>
+        <w:drawing>
+          <wp:inline distT="0" distB="0" distL="0" distR="0">
+            <wp:extent cx="9102638" cy="6429642"/>
+            <wp:effectExtent l="2857" t="0" r="6668" b="6667"/>
+            <wp:docPr id="15" name="Grafik 15"/>
+            <wp:cNvGraphicFramePr>
+              <a:graphicFrameLocks xmlns:a="http://schemas.openxmlformats.org/drawingml/2006/main" noChangeAspect="1"/>
+            </wp:cNvGraphicFramePr>
+            <a:graphic xmlns:a="http://schemas.openxmlformats.org/drawingml/2006/main">
+              <a:graphicData uri="http://schemas.openxmlformats.org/drawingml/2006/picture">
+                <pic:pic xmlns:pic="http://schemas.openxmlformats.org/drawingml/2006/picture">
+                  <pic:nvPicPr>
+                    <pic:cNvPr id="0" name="a1_2_1_session.png"/>
+                    <pic:cNvPicPr/>
+                  </pic:nvPicPr>
+                  <pic:blipFill>
+                    <a:blip r:embed="rId9">
+                      <a:extLst>
+                        <a:ext uri="{28A0092B-C50C-407E-A947-70E740481C1C}">
+                          <a14:useLocalDpi xmlns:a14="http://schemas.microsoft.com/office/drawing/2010/main" val="0"/>
+                        </a:ext>
+                      </a:extLst>
+                    </a:blip>
+                    <a:stretch>
+                      <a:fillRect/>
+                    </a:stretch>
+                  </pic:blipFill>
+                  <pic:spPr>
+                    <a:xfrm rot="5400000">
+                      <a:off x="0" y="0"/>
+                      <a:ext cx="9110323" cy="6435071"/>
+                    </a:xfrm>
+                    <a:prstGeom prst="rect">
+                      <a:avLst/>
+                    </a:prstGeom>
+                  </pic:spPr>
+                </pic:pic>
+              </a:graphicData>
+            </a:graphic>
+          </wp:inline>
+        </w:drawing>
       </w:r>
     </w:p>
     <w:p>
@@ -552,44 +555,76 @@
         <w:rPr>
           <w:rFonts w:ascii="SFRM1095" w:hAnsi="SFRM1095" w:cs="SFRM1095"/>
         </w:rPr>
-        <w:t xml:space="preserve">4. Zeichnen Sie das Anfangsstück des Erreichbarkeitsgraphen </w:t>
-      </w:r>
-      <w:r>
-        <w:rPr>
-          <w:rFonts w:ascii="CMTI10" w:hAnsi="CMTI10" w:cs="CMTI10"/>
-        </w:rPr>
-        <w:t>RG</w:t>
-      </w:r>
-      <w:r>
-        <w:rPr>
-          <w:rFonts w:ascii="CMR10" w:hAnsi="CMR10" w:cs="CMR10"/>
-        </w:rPr>
-        <w:t>(</w:t>
-      </w:r>
-      <w:r>
-        <w:rPr>
-          <w:rFonts w:ascii="CMMI10" w:hAnsi="CMMI10" w:cs="CMMI10"/>
-        </w:rPr>
-        <w:t>N;</w:t>
-      </w:r>
-      <w:r>
-        <w:rPr>
-          <w:rFonts w:ascii="CMBX10" w:hAnsi="CMBX10" w:cs="CMBX10"/>
-        </w:rPr>
-        <w:t>m</w:t>
-      </w:r>
-      <w:r>
-        <w:rPr>
-          <w:rFonts w:ascii="CMR10" w:hAnsi="CMR10" w:cs="CMR10"/>
+        <w:lastRenderedPageBreak/>
+        <w:t>3. Das Endprodukt des Rezeptes sind vier Gläser gefüllt mit Welfencreme. Geben Sie die</w:t>
+      </w:r>
+    </w:p>
+    <w:p>
+      <w:pPr>
+        <w:rPr>
+          <w:rFonts w:ascii="SFRM1095" w:hAnsi="SFRM1095" w:cs="SFRM1095"/>
+        </w:rPr>
+      </w:pPr>
+      <w:r>
+        <w:rPr>
+          <w:rFonts w:ascii="SFRM1095" w:hAnsi="SFRM1095" w:cs="SFRM1095"/>
+        </w:rPr>
+        <w:t>korrespondierende Markierung ihres Netzes an sowie eine Schaltfolge dorthin!</w:t>
+      </w:r>
+    </w:p>
+    <w:p>
+      <w:pPr>
+        <w:rPr>
+          <w:rFonts w:cs="SFRM1095"/>
+        </w:rPr>
+      </w:pPr>
+      <w:r>
+        <w:rPr>
+          <w:rFonts w:cs="SFRM1095"/>
+        </w:rPr>
+        <w:t xml:space="preserve">Schaltfolge: </w:t>
+      </w:r>
+      <w:r>
+        <w:rPr>
+          <w:rFonts w:cs="SFRM1095"/>
+        </w:rPr>
+        <w:t>trennen, aufschneiden, trennen, einrühren, abschlagen, trennen, verrühren, aufkochen, trennen, einrühren, aufkochen, unterheben, abfüllen, auffüllen, abfüllen, auffüllen, auffüllen, abfüllen, auffüllen</w:t>
+      </w:r>
+    </w:p>
+    <w:p>
+      <w:pPr>
+        <w:rPr>
+          <w:rFonts w:cs="SFRM1095"/>
+        </w:rPr>
+      </w:pPr>
+      <w:proofErr w:type="spellStart"/>
+      <w:r>
+        <w:rPr>
+          <w:rFonts w:cs="SFRM1095"/>
+        </w:rPr>
+        <w:t>m‘</w:t>
+      </w:r>
+      <w:proofErr w:type="spellEnd"/>
+      <w:r>
+        <w:rPr>
+          <w:rFonts w:cs="SFRM1095"/>
+        </w:rPr>
+        <w:t xml:space="preserve"> = (4 Welfencreme, </w:t>
+      </w:r>
+      <w:r>
+        <w:rPr>
+          <w:rFonts w:cs="SFRM1095"/>
+        </w:rPr>
+        <w:t>2 Abfall</w:t>
+      </w:r>
+      <w:r>
+        <w:rPr>
+          <w:rFonts w:cs="SFRM1095"/>
         </w:rPr>
         <w:t>)</w:t>
       </w:r>
-      <w:r>
-        <w:rPr>
-          <w:rFonts w:ascii="SFRM1095" w:hAnsi="SFRM1095" w:cs="SFRM1095"/>
-        </w:rPr>
-        <w:t>, das man erhält,</w:t>
-      </w:r>
+      <w:bookmarkStart w:id="0" w:name="_GoBack"/>
+      <w:bookmarkEnd w:id="0"/>
     </w:p>
     <w:p>
       <w:pPr>
@@ -605,68 +640,45 @@
         <w:rPr>
           <w:rFonts w:ascii="SFRM1095" w:hAnsi="SFRM1095" w:cs="SFRM1095"/>
         </w:rPr>
-        <w:t xml:space="preserve">wenn man nur die Transitionen </w:t>
-      </w:r>
-      <w:r>
-        <w:rPr>
-          <w:rFonts w:ascii="SFSS1095" w:hAnsi="SFSS1095" w:cs="SFSS1095"/>
-        </w:rPr>
-        <w:t>aufschneiden</w:t>
-      </w:r>
-      <w:r>
-        <w:rPr>
-          <w:rFonts w:ascii="SFRM1095" w:hAnsi="SFRM1095" w:cs="SFRM1095"/>
-        </w:rPr>
-        <w:t xml:space="preserve">, </w:t>
-      </w:r>
-      <w:r>
-        <w:rPr>
-          <w:rFonts w:ascii="SFSS1095" w:hAnsi="SFSS1095" w:cs="SFSS1095"/>
-        </w:rPr>
-        <w:t>verrühren</w:t>
-      </w:r>
-      <w:r>
-        <w:rPr>
-          <w:rFonts w:ascii="SFRM1095" w:hAnsi="SFRM1095" w:cs="SFRM1095"/>
-        </w:rPr>
-        <w:t xml:space="preserve">, </w:t>
-      </w:r>
-      <w:r>
-        <w:rPr>
-          <w:rFonts w:ascii="SFSS1095" w:hAnsi="SFSS1095" w:cs="SFSS1095"/>
-        </w:rPr>
-        <w:t xml:space="preserve">aufkochen </w:t>
-      </w:r>
-      <w:r>
-        <w:rPr>
-          <w:rFonts w:ascii="SFRM1095" w:hAnsi="SFRM1095" w:cs="SFRM1095"/>
-        </w:rPr>
-        <w:t xml:space="preserve">und </w:t>
-      </w:r>
-      <w:r>
-        <w:rPr>
-          <w:rFonts w:ascii="SFSS1095" w:hAnsi="SFSS1095" w:cs="SFSS1095"/>
-        </w:rPr>
-        <w:t xml:space="preserve">trennen </w:t>
-      </w:r>
-      <w:r>
-        <w:rPr>
-          <w:rFonts w:ascii="SFRM1095" w:hAnsi="SFRM1095" w:cs="SFRM1095"/>
-        </w:rPr>
-        <w:t>schalten</w:t>
-      </w:r>
-    </w:p>
-    <w:p>
-      <w:pPr>
-        <w:rPr>
-          <w:rFonts w:ascii="SFRM1095" w:hAnsi="SFRM1095" w:cs="SFRM1095"/>
-        </w:rPr>
-      </w:pPr>
-      <w:r>
-        <w:rPr>
-          <w:rFonts w:ascii="SFRM1095" w:hAnsi="SFRM1095" w:cs="SFRM1095"/>
-        </w:rPr>
-        <w:t>lässt (und diese jeweils höchstens einmal)! Woran erkennt man im Graphen die Nebenläufigkeit?</w:t>
+        <w:t xml:space="preserve">4. Zeichnen Sie das Anfangsstück des Erreichbarkeitsgraphen </w:t>
+      </w:r>
+      <w:r>
+        <w:rPr>
+          <w:rFonts w:ascii="CMTI10" w:hAnsi="CMTI10" w:cs="CMTI10"/>
+        </w:rPr>
+        <w:t>RG</w:t>
+      </w:r>
+      <w:r>
+        <w:rPr>
+          <w:rFonts w:ascii="CMR10" w:hAnsi="CMR10" w:cs="CMR10"/>
+        </w:rPr>
+        <w:t>(</w:t>
+      </w:r>
+      <w:proofErr w:type="spellStart"/>
+      <w:r>
+        <w:rPr>
+          <w:rFonts w:ascii="CMMI10" w:hAnsi="CMMI10" w:cs="CMMI10"/>
+        </w:rPr>
+        <w:t>N;</w:t>
+      </w:r>
+      <w:r>
+        <w:rPr>
+          <w:rFonts w:ascii="CMBX10" w:hAnsi="CMBX10" w:cs="CMBX10"/>
+        </w:rPr>
+        <w:t>m</w:t>
+      </w:r>
+      <w:proofErr w:type="spellEnd"/>
+      <w:r>
+        <w:rPr>
+          <w:rFonts w:ascii="CMR10" w:hAnsi="CMR10" w:cs="CMR10"/>
+        </w:rPr>
+        <w:t>)</w:t>
+      </w:r>
+      <w:r>
+        <w:rPr>
+          <w:rFonts w:ascii="SFRM1095" w:hAnsi="SFRM1095" w:cs="SFRM1095"/>
+        </w:rPr>
+        <w:t>, das man erhält,</w:t>
       </w:r>
     </w:p>
     <w:p>
@@ -676,6 +688,84 @@
         <w:adjustRightInd w:val="0"/>
         <w:spacing w:after="0" w:line="240" w:lineRule="auto"/>
         <w:rPr>
+          <w:rFonts w:ascii="SFRM1095" w:hAnsi="SFRM1095" w:cs="SFRM1095"/>
+        </w:rPr>
+      </w:pPr>
+      <w:r>
+        <w:rPr>
+          <w:rFonts w:ascii="SFRM1095" w:hAnsi="SFRM1095" w:cs="SFRM1095"/>
+        </w:rPr>
+        <w:t xml:space="preserve">wenn man nur die Transitionen </w:t>
+      </w:r>
+      <w:r>
+        <w:rPr>
+          <w:rFonts w:ascii="SFSS1095" w:hAnsi="SFSS1095" w:cs="SFSS1095"/>
+        </w:rPr>
+        <w:t>aufschneiden</w:t>
+      </w:r>
+      <w:r>
+        <w:rPr>
+          <w:rFonts w:ascii="SFRM1095" w:hAnsi="SFRM1095" w:cs="SFRM1095"/>
+        </w:rPr>
+        <w:t xml:space="preserve">, </w:t>
+      </w:r>
+      <w:r>
+        <w:rPr>
+          <w:rFonts w:ascii="SFSS1095" w:hAnsi="SFSS1095" w:cs="SFSS1095"/>
+        </w:rPr>
+        <w:t>verrühren</w:t>
+      </w:r>
+      <w:r>
+        <w:rPr>
+          <w:rFonts w:ascii="SFRM1095" w:hAnsi="SFRM1095" w:cs="SFRM1095"/>
+        </w:rPr>
+        <w:t xml:space="preserve">, </w:t>
+      </w:r>
+      <w:r>
+        <w:rPr>
+          <w:rFonts w:ascii="SFSS1095" w:hAnsi="SFSS1095" w:cs="SFSS1095"/>
+        </w:rPr>
+        <w:t xml:space="preserve">aufkochen </w:t>
+      </w:r>
+      <w:r>
+        <w:rPr>
+          <w:rFonts w:ascii="SFRM1095" w:hAnsi="SFRM1095" w:cs="SFRM1095"/>
+        </w:rPr>
+        <w:t xml:space="preserve">und </w:t>
+      </w:r>
+      <w:r>
+        <w:rPr>
+          <w:rFonts w:ascii="SFSS1095" w:hAnsi="SFSS1095" w:cs="SFSS1095"/>
+        </w:rPr>
+        <w:t xml:space="preserve">trennen </w:t>
+      </w:r>
+      <w:r>
+        <w:rPr>
+          <w:rFonts w:ascii="SFRM1095" w:hAnsi="SFRM1095" w:cs="SFRM1095"/>
+        </w:rPr>
+        <w:t>schalten</w:t>
+      </w:r>
+    </w:p>
+    <w:p>
+      <w:pPr>
+        <w:rPr>
+          <w:rFonts w:ascii="SFRM1095" w:hAnsi="SFRM1095" w:cs="SFRM1095"/>
+        </w:rPr>
+      </w:pPr>
+      <w:r>
+        <w:rPr>
+          <w:rFonts w:ascii="SFRM1095" w:hAnsi="SFRM1095" w:cs="SFRM1095"/>
+        </w:rPr>
+        <w:t>lässt (und diese jeweils höchstens einmal)! Woran erkennt man im Graphen die Nebenläufigkeit?</w:t>
+      </w:r>
+    </w:p>
+    <w:p>
+      <w:pPr>
+        <w:autoSpaceDE w:val="0"/>
+        <w:autoSpaceDN w:val="0"/>
+        <w:adjustRightInd w:val="0"/>
+        <w:spacing w:after="0" w:line="240" w:lineRule="auto"/>
+        <w:rPr>
           <w:rFonts w:cs="SFRM1095"/>
         </w:rPr>
       </w:pPr>
@@ -685,7 +775,6 @@
           <w:noProof/>
           <w:lang w:eastAsia="de-DE"/>
         </w:rPr>
-        <w:lastRenderedPageBreak/>
         <w:drawing>
           <wp:inline distT="0" distB="0" distL="0" distR="0">
             <wp:extent cx="5760720" cy="4058285"/>
@@ -702,7 +791,7 @@
                     <pic:cNvPicPr/>
                   </pic:nvPicPr>
                   <pic:blipFill>
-                    <a:blip r:embed="rId9" cstate="print">
+                    <a:blip r:embed="rId10" cstate="print">
                       <a:extLst>
                         <a:ext uri="{28A0092B-C50C-407E-A947-70E740481C1C}">
                           <a14:useLocalDpi xmlns:a14="http://schemas.microsoft.com/office/drawing/2010/main" val="0"/>
@@ -909,6 +998,7 @@
         <w:rPr>
           <w:rFonts w:cs="SFRM1095"/>
         </w:rPr>
+        <w:lastRenderedPageBreak/>
         <w:t>4. einrühren (nach verrühren)</w:t>
       </w:r>
     </w:p>
@@ -1002,50 +1092,6 @@
             <wp:extent cx="5760720" cy="5228500"/>
             <wp:effectExtent l="0" t="0" r="0" b="0"/>
             <wp:docPr id="5" name="Grafik 5"/>
-            <wp:cNvGraphicFramePr>
-              <a:graphicFrameLocks xmlns:a="http://schemas.openxmlformats.org/drawingml/2006/main" noChangeAspect="1"/>
-            </wp:cNvGraphicFramePr>
-            <a:graphic xmlns:a="http://schemas.openxmlformats.org/drawingml/2006/main">
-              <a:graphicData uri="http://schemas.openxmlformats.org/drawingml/2006/picture">
-                <pic:pic xmlns:pic="http://schemas.openxmlformats.org/drawingml/2006/picture">
-                  <pic:nvPicPr>
-                    <pic:cNvPr id="0" name=""/>
-                    <pic:cNvPicPr/>
-                  </pic:nvPicPr>
-                  <pic:blipFill>
-                    <a:blip r:embed="rId10"/>
-                    <a:stretch>
-                      <a:fillRect/>
-                    </a:stretch>
-                  </pic:blipFill>
-                  <pic:spPr>
-                    <a:xfrm>
-                      <a:off x="0" y="0"/>
-                      <a:ext cx="5760720" cy="5228500"/>
-                    </a:xfrm>
-                    <a:prstGeom prst="rect">
-                      <a:avLst/>
-                    </a:prstGeom>
-                  </pic:spPr>
-                </pic:pic>
-              </a:graphicData>
-            </a:graphic>
-          </wp:inline>
-        </w:drawing>
-      </w:r>
-    </w:p>
-    <w:p>
-      <w:r>
-        <w:rPr>
-          <w:noProof/>
-          <w:lang w:eastAsia="de-DE"/>
-        </w:rPr>
-        <w:lastRenderedPageBreak/>
-        <w:drawing>
-          <wp:inline distT="0" distB="0" distL="0" distR="0" wp14:anchorId="6E1EB933" wp14:editId="19366548">
-            <wp:extent cx="5760720" cy="5238911"/>
-            <wp:effectExtent l="0" t="0" r="0" b="0"/>
-            <wp:docPr id="6" name="Grafik 6"/>
             <wp:cNvGraphicFramePr>
               <a:graphicFrameLocks xmlns:a="http://schemas.openxmlformats.org/drawingml/2006/main" noChangeAspect="1"/>
             </wp:cNvGraphicFramePr>
@@ -1065,7 +1111,7 @@
                   <pic:spPr>
                     <a:xfrm>
                       <a:off x="0" y="0"/>
-                      <a:ext cx="5760720" cy="5238911"/>
+                      <a:ext cx="5760720" cy="5228500"/>
                     </a:xfrm>
                     <a:prstGeom prst="rect">
                       <a:avLst/>
@@ -1080,21 +1126,16 @@
     </w:p>
     <w:p>
       <w:r>
-        <w:t>2.</w:t>
-      </w:r>
-    </w:p>
-    <w:p>
-      <w:r>
         <w:rPr>
           <w:noProof/>
           <w:lang w:eastAsia="de-DE"/>
         </w:rPr>
         <w:lastRenderedPageBreak/>
         <w:drawing>
-          <wp:inline distT="0" distB="0" distL="0" distR="0" wp14:anchorId="6DC2145B" wp14:editId="28D695A1">
-            <wp:extent cx="5760720" cy="5288520"/>
-            <wp:effectExtent l="0" t="0" r="0" b="7620"/>
-            <wp:docPr id="7" name="Grafik 7"/>
+          <wp:inline distT="0" distB="0" distL="0" distR="0" wp14:anchorId="6E1EB933" wp14:editId="19366548">
+            <wp:extent cx="5760720" cy="5238911"/>
+            <wp:effectExtent l="0" t="0" r="0" b="0"/>
+            <wp:docPr id="6" name="Grafik 6"/>
             <wp:cNvGraphicFramePr>
               <a:graphicFrameLocks xmlns:a="http://schemas.openxmlformats.org/drawingml/2006/main" noChangeAspect="1"/>
             </wp:cNvGraphicFramePr>
@@ -1114,7 +1155,7 @@
                   <pic:spPr>
                     <a:xfrm>
                       <a:off x="0" y="0"/>
-                      <a:ext cx="5760720" cy="5288520"/>
+                      <a:ext cx="5760720" cy="5238911"/>
                     </a:xfrm>
                     <a:prstGeom prst="rect">
                       <a:avLst/>
@@ -1127,10 +1168,9 @@
         </w:drawing>
       </w:r>
     </w:p>
-    <w:p/>
-    <w:p>
-      <w:r>
-        <w:t>3.</w:t>
+    <w:p>
+      <w:r>
+        <w:t>2.</w:t>
       </w:r>
     </w:p>
     <w:p>
@@ -1141,10 +1181,10 @@
         </w:rPr>
         <w:lastRenderedPageBreak/>
         <w:drawing>
-          <wp:inline distT="0" distB="0" distL="0" distR="0" wp14:anchorId="115BD343" wp14:editId="2B0B7D51">
-            <wp:extent cx="5760720" cy="5648641"/>
-            <wp:effectExtent l="0" t="0" r="0" b="9525"/>
-            <wp:docPr id="9" name="Grafik 9"/>
+          <wp:inline distT="0" distB="0" distL="0" distR="0" wp14:anchorId="6DC2145B" wp14:editId="28D695A1">
+            <wp:extent cx="5760720" cy="5288520"/>
+            <wp:effectExtent l="0" t="0" r="0" b="7620"/>
+            <wp:docPr id="7" name="Grafik 7"/>
             <wp:cNvGraphicFramePr>
               <a:graphicFrameLocks xmlns:a="http://schemas.openxmlformats.org/drawingml/2006/main" noChangeAspect="1"/>
             </wp:cNvGraphicFramePr>
@@ -1164,6 +1204,56 @@
                   <pic:spPr>
                     <a:xfrm>
                       <a:off x="0" y="0"/>
+                      <a:ext cx="5760720" cy="5288520"/>
+                    </a:xfrm>
+                    <a:prstGeom prst="rect">
+                      <a:avLst/>
+                    </a:prstGeom>
+                  </pic:spPr>
+                </pic:pic>
+              </a:graphicData>
+            </a:graphic>
+          </wp:inline>
+        </w:drawing>
+      </w:r>
+    </w:p>
+    <w:p/>
+    <w:p>
+      <w:r>
+        <w:t>3.</w:t>
+      </w:r>
+    </w:p>
+    <w:p>
+      <w:r>
+        <w:rPr>
+          <w:noProof/>
+          <w:lang w:eastAsia="de-DE"/>
+        </w:rPr>
+        <w:lastRenderedPageBreak/>
+        <w:drawing>
+          <wp:inline distT="0" distB="0" distL="0" distR="0" wp14:anchorId="115BD343" wp14:editId="2B0B7D51">
+            <wp:extent cx="5760720" cy="5648641"/>
+            <wp:effectExtent l="0" t="0" r="0" b="9525"/>
+            <wp:docPr id="9" name="Grafik 9"/>
+            <wp:cNvGraphicFramePr>
+              <a:graphicFrameLocks xmlns:a="http://schemas.openxmlformats.org/drawingml/2006/main" noChangeAspect="1"/>
+            </wp:cNvGraphicFramePr>
+            <a:graphic xmlns:a="http://schemas.openxmlformats.org/drawingml/2006/main">
+              <a:graphicData uri="http://schemas.openxmlformats.org/drawingml/2006/picture">
+                <pic:pic xmlns:pic="http://schemas.openxmlformats.org/drawingml/2006/picture">
+                  <pic:nvPicPr>
+                    <pic:cNvPr id="0" name=""/>
+                    <pic:cNvPicPr/>
+                  </pic:nvPicPr>
+                  <pic:blipFill>
+                    <a:blip r:embed="rId14"/>
+                    <a:stretch>
+                      <a:fillRect/>
+                    </a:stretch>
+                  </pic:blipFill>
+                  <pic:spPr>
+                    <a:xfrm>
+                      <a:off x="0" y="0"/>
                       <a:ext cx="5760720" cy="5648641"/>
                     </a:xfrm>
                     <a:prstGeom prst="rect">
@@ -1200,7 +1290,7 @@
                     <pic:cNvPicPr/>
                   </pic:nvPicPr>
                   <pic:blipFill>
-                    <a:blip r:embed="rId14"/>
+                    <a:blip r:embed="rId15"/>
                     <a:stretch>
                       <a:fillRect/>
                     </a:stretch>
@@ -2123,7 +2213,7 @@
 </file>
 
 <file path=customXml/itemProps1.xml><?xml version="1.0" encoding="utf-8"?>
-<ds:datastoreItem xmlns:ds="http://schemas.openxmlformats.org/officeDocument/2006/customXml" ds:itemID="{505149F4-A31E-47FD-A697-32C89D4505D6}">
+<ds:datastoreItem xmlns:ds="http://schemas.openxmlformats.org/officeDocument/2006/customXml" ds:itemID="{A8B377CF-1D84-47CB-8FEB-16930220C4F7}">
   <ds:schemaRefs>
     <ds:schemaRef ds:uri="http://schemas.openxmlformats.org/officeDocument/2006/bibliography"/>
   </ds:schemaRefs>

</xml_diff>

<commit_message>
P1 Protokoll und Anfang P2/H2
</commit_message>
<xml_diff>
--- a/p1/protokoll.docx
+++ b/p1/protokoll.docx
@@ -225,324 +225,7 @@
           <w:rFonts w:ascii="SFRM1095" w:hAnsi="SFRM1095" w:cs="SFRM1095"/>
         </w:rPr>
       </w:pPr>
-      <w:r>
-        <w:rPr>
-          <w:rFonts w:ascii="SFRM1095" w:hAnsi="SFRM1095" w:cs="SFRM1095"/>
-        </w:rPr>
-        <w:t>2. Geben Sie die Initialmarkierung</w:t>
-      </w:r>
-      <w:r>
-        <w:rPr>
-          <w:rFonts w:ascii="CMBX10" w:hAnsi="CMBX10" w:cs="CMBX10"/>
-        </w:rPr>
-        <w:t>m</w:t>
-      </w:r>
-      <w:r>
-        <w:rPr>
-          <w:rFonts w:ascii="CMR8" w:hAnsi="CMR8" w:cs="CMR8"/>
-          <w:sz w:val="16"/>
-          <w:szCs w:val="16"/>
-        </w:rPr>
-        <w:t xml:space="preserve">0 </w:t>
-      </w:r>
-      <w:r>
-        <w:rPr>
-          <w:rFonts w:ascii="SFRM1095" w:hAnsi="SFRM1095" w:cs="SFRM1095"/>
-        </w:rPr>
-        <w:t>des Netzes an, die der Zutatenliste entspricht! Geben</w:t>
-      </w:r>
-    </w:p>
-    <w:p>
-      <w:pPr>
-        <w:rPr>
-          <w:rFonts w:ascii="SFRM1095" w:hAnsi="SFRM1095" w:cs="SFRM1095"/>
-        </w:rPr>
-      </w:pPr>
-      <w:r>
-        <w:rPr>
-          <w:rFonts w:ascii="SFRM1095" w:hAnsi="SFRM1095" w:cs="SFRM1095"/>
-        </w:rPr>
-        <w:lastRenderedPageBreak/>
-        <w:t xml:space="preserve">Sie eine Umrechnung der Art: Eine Marke auf der Stelle „Milch“ entspricht </w:t>
-      </w:r>
-      <w:r>
-        <w:rPr>
-          <w:rFonts w:ascii="CMR10" w:hAnsi="CMR10" w:cs="CMR10"/>
-        </w:rPr>
-        <w:t>0</w:t>
-      </w:r>
-      <w:r>
-        <w:rPr>
-          <w:rFonts w:ascii="CMMI10" w:hAnsi="CMMI10" w:cs="CMMI10"/>
-        </w:rPr>
-        <w:t xml:space="preserve">; </w:t>
-      </w:r>
-      <w:r>
-        <w:rPr>
-          <w:rFonts w:ascii="CMR10" w:hAnsi="CMR10" w:cs="CMR10"/>
-        </w:rPr>
-        <w:t>05</w:t>
-      </w:r>
-      <w:r>
-        <w:rPr>
-          <w:rFonts w:ascii="CMMI10" w:hAnsi="CMMI10" w:cs="CMMI10"/>
-        </w:rPr>
-        <w:t xml:space="preserve">l </w:t>
-      </w:r>
-      <w:r>
-        <w:rPr>
-          <w:rFonts w:ascii="SFRM1095" w:hAnsi="SFRM1095" w:cs="SFRM1095"/>
-        </w:rPr>
-        <w:t>Milch“.</w:t>
-      </w:r>
-    </w:p>
-    <w:p>
-      <w:pPr>
-        <w:rPr>
-          <w:rFonts w:cs="SFRM1095"/>
-        </w:rPr>
-      </w:pPr>
-      <w:r>
-        <w:rPr>
-          <w:rFonts w:cs="SFRM1095"/>
-        </w:rPr>
-        <w:t>m</w:t>
-      </w:r>
-      <w:r>
-        <w:rPr>
-          <w:rFonts w:cs="SFRM1095"/>
-          <w:vertAlign w:val="subscript"/>
-        </w:rPr>
-        <w:t>0</w:t>
-      </w:r>
-      <w:r>
-        <w:rPr>
-          <w:rFonts w:cs="SFRM1095"/>
-          <w:vertAlign w:val="subscript"/>
-        </w:rPr>
-        <w:t xml:space="preserve"> </w:t>
-      </w:r>
-      <w:r>
-        <w:rPr>
-          <w:rFonts w:cs="SFRM1095"/>
-        </w:rPr>
-        <w:t>= (</w:t>
-      </w:r>
-      <w:r>
-        <w:rPr>
-          <w:rFonts w:cs="SFRM1095"/>
-        </w:rPr>
-        <w:t>1</w:t>
-      </w:r>
-      <w:r>
-        <w:rPr>
-          <w:rFonts w:cs="SFRM1095"/>
-        </w:rPr>
-        <w:t>0 Milch</w:t>
-      </w:r>
-      <w:r>
-        <w:rPr>
-          <w:rFonts w:cs="SFRM1095"/>
-        </w:rPr>
-        <w:t xml:space="preserve">, </w:t>
-      </w:r>
-      <w:r>
-        <w:rPr>
-          <w:rFonts w:cs="SFRM1095"/>
-        </w:rPr>
-        <w:t>1</w:t>
-      </w:r>
-      <w:r>
-        <w:rPr>
-          <w:rFonts w:cs="SFRM1095"/>
-        </w:rPr>
-        <w:t xml:space="preserve"> Vanilleschote</w:t>
-      </w:r>
-      <w:r>
-        <w:rPr>
-          <w:rFonts w:cs="SFRM1095"/>
-        </w:rPr>
-        <w:t>, 1</w:t>
-      </w:r>
-      <w:r>
-        <w:rPr>
-          <w:rFonts w:cs="SFRM1095"/>
-        </w:rPr>
-        <w:t xml:space="preserve"> Salz</w:t>
-      </w:r>
-      <w:r>
-        <w:rPr>
-          <w:rFonts w:cs="SFRM1095"/>
-        </w:rPr>
-        <w:t>,</w:t>
-      </w:r>
-      <w:r>
-        <w:rPr>
-          <w:rFonts w:cs="SFRM1095"/>
-        </w:rPr>
-        <w:t xml:space="preserve"> 3 Eier</w:t>
-      </w:r>
-      <w:r>
-        <w:rPr>
-          <w:rFonts w:cs="SFRM1095"/>
-        </w:rPr>
-        <w:t>, 7</w:t>
-      </w:r>
-      <w:r>
-        <w:rPr>
-          <w:rFonts w:cs="SFRM1095"/>
-        </w:rPr>
-        <w:t xml:space="preserve"> Stärke</w:t>
-      </w:r>
-      <w:r>
-        <w:rPr>
-          <w:rFonts w:cs="SFRM1095"/>
-        </w:rPr>
-        <w:t>, 1</w:t>
-      </w:r>
-      <w:r>
-        <w:rPr>
-          <w:rFonts w:cs="SFRM1095"/>
-        </w:rPr>
-        <w:t xml:space="preserve"> Zitrone</w:t>
-      </w:r>
-      <w:r>
-        <w:rPr>
-          <w:rFonts w:cs="SFRM1095"/>
-        </w:rPr>
-        <w:t>, 1</w:t>
-      </w:r>
-      <w:r>
-        <w:rPr>
-          <w:rFonts w:cs="SFRM1095"/>
-        </w:rPr>
-        <w:t xml:space="preserve"> Wein</w:t>
-      </w:r>
-      <w:r>
-        <w:rPr>
-          <w:rFonts w:cs="SFRM1095"/>
-        </w:rPr>
-        <w:t xml:space="preserve">, </w:t>
-      </w:r>
-      <w:r>
-        <w:rPr>
-          <w:rFonts w:cs="SFRM1095"/>
-        </w:rPr>
-        <w:t>4</w:t>
-      </w:r>
-      <w:r>
-        <w:rPr>
-          <w:rFonts w:cs="SFRM1095"/>
-        </w:rPr>
-        <w:t xml:space="preserve"> Gläser</w:t>
-      </w:r>
-      <w:r>
-        <w:rPr>
-          <w:rFonts w:cs="SFRM1095"/>
-        </w:rPr>
-        <w:t>,</w:t>
-      </w:r>
-      <w:r>
-        <w:rPr>
-          <w:rFonts w:cs="SFRM1095"/>
-        </w:rPr>
-        <w:t xml:space="preserve"> 3</w:t>
-      </w:r>
-      <w:r>
-        <w:rPr>
-          <w:rFonts w:cs="SFRM1095"/>
-        </w:rPr>
-        <w:t xml:space="preserve"> Zucker</w:t>
-      </w:r>
-      <w:r>
-        <w:rPr>
-          <w:rFonts w:cs="SFRM1095"/>
-        </w:rPr>
-        <w:t>)</w:t>
-      </w:r>
-    </w:p>
-    <w:p>
-      <w:pPr>
-        <w:rPr>
-          <w:rFonts w:cs="SFRM1095"/>
-        </w:rPr>
-      </w:pPr>
-      <w:r>
-        <w:rPr>
-          <w:rFonts w:cs="SFRM1095"/>
-        </w:rPr>
-        <w:t xml:space="preserve">Milch (1 – 0.5l), Vanilleschote(1 – 1 </w:t>
-      </w:r>
-      <w:proofErr w:type="spellStart"/>
-      <w:r>
-        <w:rPr>
-          <w:rFonts w:cs="SFRM1095"/>
-        </w:rPr>
-        <w:t>Stk</w:t>
-      </w:r>
-      <w:proofErr w:type="spellEnd"/>
-      <w:r>
-        <w:rPr>
-          <w:rFonts w:cs="SFRM1095"/>
-        </w:rPr>
-        <w:t>), Salz(1-Spur), Eier</w:t>
-      </w:r>
-      <w:r>
-        <w:rPr>
-          <w:rFonts w:cs="SFRM1095"/>
-        </w:rPr>
-        <w:t>(1-1</w:t>
-      </w:r>
-      <w:r>
-        <w:rPr>
-          <w:rFonts w:cs="SFRM1095"/>
-        </w:rPr>
-        <w:t>Stk), Stärke(1-10g), Zitrone</w:t>
-      </w:r>
-      <w:r>
-        <w:rPr>
-          <w:rFonts w:cs="SFRM1095"/>
-        </w:rPr>
-        <w:t>(1-1Stk)</w:t>
-      </w:r>
-      <w:r>
-        <w:rPr>
-          <w:rFonts w:cs="SFRM1095"/>
-        </w:rPr>
-        <w:t>, Wein(1-</w:t>
-      </w:r>
-      <w:r>
-        <w:rPr>
-          <w:rFonts w:cs="SFRM1095"/>
-        </w:rPr>
-        <w:t>1/4l</w:t>
-      </w:r>
-      <w:r>
-        <w:rPr>
-          <w:rFonts w:cs="SFRM1095"/>
-        </w:rPr>
-        <w:t>), Gläser</w:t>
-      </w:r>
-      <w:r>
-        <w:rPr>
-          <w:rFonts w:cs="SFRM1095"/>
-        </w:rPr>
-        <w:t xml:space="preserve"> </w:t>
-      </w:r>
-      <w:r>
-        <w:rPr>
-          <w:rFonts w:cs="SFRM1095"/>
-        </w:rPr>
-        <w:t>(1-1Stk)</w:t>
-      </w:r>
-      <w:r>
-        <w:rPr>
-          <w:rFonts w:cs="SFRM1095"/>
-        </w:rPr>
-        <w:t>, Zucker(1-40g)</w:t>
-      </w:r>
-    </w:p>
-    <w:p/>
+    </w:p>
     <w:p>
       <w:pPr>
         <w:autoSpaceDE w:val="0"/>
@@ -557,66 +240,228 @@
         <w:rPr>
           <w:rFonts w:ascii="SFRM1095" w:hAnsi="SFRM1095" w:cs="SFRM1095"/>
         </w:rPr>
-        <w:t>3. Das Endprodukt des Rezeptes sind vier Gläser gefüllt mit Welfencreme. Geben Sie die</w:t>
-      </w:r>
-    </w:p>
-    <w:p>
-      <w:pPr>
-        <w:rPr>
-          <w:rFonts w:ascii="SFRM1095" w:hAnsi="SFRM1095" w:cs="SFRM1095"/>
-        </w:rPr>
-      </w:pPr>
-      <w:r>
-        <w:rPr>
-          <w:rFonts w:ascii="SFRM1095" w:hAnsi="SFRM1095" w:cs="SFRM1095"/>
-        </w:rPr>
-        <w:t>korrespondierende Markierung ihres Netzes an sowie eine Schaltfolge dorthin!</w:t>
-      </w:r>
-    </w:p>
-    <w:p>
-      <w:pPr>
-        <w:rPr>
-          <w:rFonts w:cs="SFRM1095"/>
-        </w:rPr>
-      </w:pPr>
-      <w:r>
-        <w:rPr>
-          <w:rFonts w:cs="SFRM1095"/>
-        </w:rPr>
-        <w:t xml:space="preserve">Schaltfolge: </w:t>
-      </w:r>
-      <w:r>
-        <w:rPr>
-          <w:rFonts w:cs="SFRM1095"/>
-        </w:rPr>
-        <w:t>trennen, aufschneiden, trennen, einrühren, abschlagen, trennen, verrühren, aufkochen, trennen, einrühren, aufkochen, unterheben, abfüllen, auffüllen, abfüllen, auffüllen, auffüllen, abfüllen, auffüllen</w:t>
-      </w:r>
-    </w:p>
-    <w:p>
-      <w:pPr>
-        <w:rPr>
-          <w:rFonts w:cs="SFRM1095"/>
-        </w:rPr>
-      </w:pPr>
-      <w:proofErr w:type="spellStart"/>
-      <w:r>
-        <w:rPr>
-          <w:rFonts w:cs="SFRM1095"/>
-        </w:rPr>
-        <w:t>m‘</w:t>
-      </w:r>
-      <w:proofErr w:type="spellEnd"/>
-      <w:r>
-        <w:rPr>
-          <w:rFonts w:cs="SFRM1095"/>
-        </w:rPr>
-        <w:t xml:space="preserve"> = (4 Welfencreme, </w:t>
-      </w:r>
-      <w:r>
-        <w:rPr>
-          <w:rFonts w:cs="SFRM1095"/>
-        </w:rPr>
-        <w:t>2 Abfall</w:t>
+        <w:lastRenderedPageBreak/>
+        <w:t>2. Geben Sie die Initialmarkierung</w:t>
+      </w:r>
+      <w:r>
+        <w:rPr>
+          <w:rFonts w:ascii="SFRM1095" w:hAnsi="SFRM1095" w:cs="SFRM1095"/>
+        </w:rPr>
+        <w:t xml:space="preserve"> </w:t>
+      </w:r>
+      <w:r>
+        <w:rPr>
+          <w:rFonts w:ascii="SFRM1095" w:hAnsi="SFRM1095" w:cs="SFRM1095"/>
+        </w:rPr>
+        <w:t xml:space="preserve">m0 </w:t>
+      </w:r>
+      <w:r>
+        <w:rPr>
+          <w:rFonts w:ascii="SFRM1095" w:hAnsi="SFRM1095" w:cs="SFRM1095"/>
+        </w:rPr>
+        <w:t>des Netzes an, die der Zutatenliste entspricht! Geben</w:t>
+      </w:r>
+    </w:p>
+    <w:p>
+      <w:pPr>
+        <w:rPr>
+          <w:rFonts w:ascii="SFRM1095" w:hAnsi="SFRM1095" w:cs="SFRM1095"/>
+        </w:rPr>
+      </w:pPr>
+      <w:r>
+        <w:rPr>
+          <w:rFonts w:ascii="SFRM1095" w:hAnsi="SFRM1095" w:cs="SFRM1095"/>
+        </w:rPr>
+        <w:t xml:space="preserve">Sie eine Umrechnung der Art: Eine Marke auf der Stelle „Milch“ entspricht </w:t>
+      </w:r>
+      <w:r>
+        <w:rPr>
+          <w:rFonts w:ascii="CMR10" w:hAnsi="CMR10" w:cs="CMR10"/>
+        </w:rPr>
+        <w:t>0</w:t>
+      </w:r>
+      <w:r>
+        <w:rPr>
+          <w:rFonts w:ascii="CMMI10" w:hAnsi="CMMI10" w:cs="CMMI10"/>
+        </w:rPr>
+        <w:t xml:space="preserve">; </w:t>
+      </w:r>
+      <w:r>
+        <w:rPr>
+          <w:rFonts w:ascii="CMR10" w:hAnsi="CMR10" w:cs="CMR10"/>
+        </w:rPr>
+        <w:t>05</w:t>
+      </w:r>
+      <w:r>
+        <w:rPr>
+          <w:rFonts w:ascii="CMMI10" w:hAnsi="CMMI10" w:cs="CMMI10"/>
+        </w:rPr>
+        <w:t xml:space="preserve">l </w:t>
+      </w:r>
+      <w:r>
+        <w:rPr>
+          <w:rFonts w:ascii="SFRM1095" w:hAnsi="SFRM1095" w:cs="SFRM1095"/>
+        </w:rPr>
+        <w:t>Milch“.</w:t>
+      </w:r>
+    </w:p>
+    <w:p>
+      <w:pPr>
+        <w:rPr>
+          <w:rFonts w:cs="SFRM1095"/>
+        </w:rPr>
+      </w:pPr>
+      <w:r>
+        <w:rPr>
+          <w:rFonts w:cs="SFRM1095"/>
+        </w:rPr>
+        <w:t>m</w:t>
+      </w:r>
+      <w:r>
+        <w:rPr>
+          <w:rFonts w:cs="SFRM1095"/>
+          <w:vertAlign w:val="subscript"/>
+        </w:rPr>
+        <w:t>0</w:t>
+      </w:r>
+      <w:r>
+        <w:rPr>
+          <w:rFonts w:cs="SFRM1095"/>
+          <w:vertAlign w:val="subscript"/>
+        </w:rPr>
+        <w:t xml:space="preserve"> </w:t>
+      </w:r>
+      <w:r>
+        <w:rPr>
+          <w:rFonts w:cs="SFRM1095"/>
+        </w:rPr>
+        <w:t>= (</w:t>
+      </w:r>
+      <w:r>
+        <w:rPr>
+          <w:rFonts w:cs="SFRM1095"/>
+        </w:rPr>
+        <w:t>1</w:t>
+      </w:r>
+      <w:r>
+        <w:rPr>
+          <w:rFonts w:cs="SFRM1095"/>
+        </w:rPr>
+        <w:t>0 Milch</w:t>
+      </w:r>
+      <w:r>
+        <w:rPr>
+          <w:rFonts w:cs="SFRM1095"/>
+        </w:rPr>
+        <w:t xml:space="preserve">, </w:t>
+      </w:r>
+      <w:r>
+        <w:rPr>
+          <w:rFonts w:cs="SFRM1095"/>
+        </w:rPr>
+        <w:t>1</w:t>
+      </w:r>
+      <w:r>
+        <w:rPr>
+          <w:rFonts w:cs="SFRM1095"/>
+        </w:rPr>
+        <w:t xml:space="preserve"> Vanilleschote</w:t>
+      </w:r>
+      <w:r>
+        <w:rPr>
+          <w:rFonts w:cs="SFRM1095"/>
+        </w:rPr>
+        <w:t>, 1</w:t>
+      </w:r>
+      <w:r>
+        <w:rPr>
+          <w:rFonts w:cs="SFRM1095"/>
+        </w:rPr>
+        <w:t xml:space="preserve"> Salz</w:t>
+      </w:r>
+      <w:r>
+        <w:rPr>
+          <w:rFonts w:cs="SFRM1095"/>
+        </w:rPr>
+        <w:t>,</w:t>
+      </w:r>
+      <w:r>
+        <w:rPr>
+          <w:rFonts w:cs="SFRM1095"/>
+        </w:rPr>
+        <w:t xml:space="preserve"> 3 Eier</w:t>
+      </w:r>
+      <w:r>
+        <w:rPr>
+          <w:rFonts w:cs="SFRM1095"/>
+        </w:rPr>
+        <w:t>, 7</w:t>
+      </w:r>
+      <w:r>
+        <w:rPr>
+          <w:rFonts w:cs="SFRM1095"/>
+        </w:rPr>
+        <w:t xml:space="preserve"> Stärke</w:t>
+      </w:r>
+      <w:r>
+        <w:rPr>
+          <w:rFonts w:cs="SFRM1095"/>
+        </w:rPr>
+        <w:t>, 1</w:t>
+      </w:r>
+      <w:r>
+        <w:rPr>
+          <w:rFonts w:cs="SFRM1095"/>
+        </w:rPr>
+        <w:t xml:space="preserve"> Zitrone</w:t>
+      </w:r>
+      <w:r>
+        <w:rPr>
+          <w:rFonts w:cs="SFRM1095"/>
+        </w:rPr>
+        <w:t>, 1</w:t>
+      </w:r>
+      <w:r>
+        <w:rPr>
+          <w:rFonts w:cs="SFRM1095"/>
+        </w:rPr>
+        <w:t xml:space="preserve"> Wein</w:t>
+      </w:r>
+      <w:r>
+        <w:rPr>
+          <w:rFonts w:cs="SFRM1095"/>
+        </w:rPr>
+        <w:t xml:space="preserve">, </w:t>
+      </w:r>
+      <w:r>
+        <w:rPr>
+          <w:rFonts w:cs="SFRM1095"/>
+        </w:rPr>
+        <w:t>4</w:t>
+      </w:r>
+      <w:r>
+        <w:rPr>
+          <w:rFonts w:cs="SFRM1095"/>
+        </w:rPr>
+        <w:t xml:space="preserve"> Gläser</w:t>
+      </w:r>
+      <w:r>
+        <w:rPr>
+          <w:rFonts w:cs="SFRM1095"/>
+        </w:rPr>
+        <w:t>,</w:t>
+      </w:r>
+      <w:r>
+        <w:rPr>
+          <w:rFonts w:cs="SFRM1095"/>
+        </w:rPr>
+        <w:t xml:space="preserve"> 3</w:t>
+      </w:r>
+      <w:r>
+        <w:rPr>
+          <w:rFonts w:cs="SFRM1095"/>
+        </w:rPr>
+        <w:t xml:space="preserve"> Zucker</w:t>
       </w:r>
       <w:r>
         <w:rPr>
@@ -625,6 +470,74 @@
         <w:t>)</w:t>
       </w:r>
     </w:p>
+    <w:p>
+      <w:pPr>
+        <w:rPr>
+          <w:rFonts w:cs="SFRM1095"/>
+        </w:rPr>
+      </w:pPr>
+      <w:r>
+        <w:rPr>
+          <w:rFonts w:cs="SFRM1095"/>
+        </w:rPr>
+        <w:t>Milch (1 – 0.5l), Vanilleschote(1 – 1 Stk), Salz(1-Spur), Eier</w:t>
+      </w:r>
+      <w:r>
+        <w:rPr>
+          <w:rFonts w:cs="SFRM1095"/>
+        </w:rPr>
+        <w:t>(1-1</w:t>
+      </w:r>
+      <w:r>
+        <w:rPr>
+          <w:rFonts w:cs="SFRM1095"/>
+        </w:rPr>
+        <w:t>Stk), Stärke(1-10g), Zitrone</w:t>
+      </w:r>
+      <w:r>
+        <w:rPr>
+          <w:rFonts w:cs="SFRM1095"/>
+        </w:rPr>
+        <w:t>(1-1Stk)</w:t>
+      </w:r>
+      <w:r>
+        <w:rPr>
+          <w:rFonts w:cs="SFRM1095"/>
+        </w:rPr>
+        <w:t>, Wein(1-</w:t>
+      </w:r>
+      <w:r>
+        <w:rPr>
+          <w:rFonts w:cs="SFRM1095"/>
+        </w:rPr>
+        <w:t>1/4l</w:t>
+      </w:r>
+      <w:r>
+        <w:rPr>
+          <w:rFonts w:cs="SFRM1095"/>
+        </w:rPr>
+        <w:t>), Gläser</w:t>
+      </w:r>
+      <w:r>
+        <w:rPr>
+          <w:rFonts w:cs="SFRM1095"/>
+        </w:rPr>
+        <w:t xml:space="preserve"> </w:t>
+      </w:r>
+      <w:r>
+        <w:rPr>
+          <w:rFonts w:cs="SFRM1095"/>
+        </w:rPr>
+        <w:t>(1-1Stk)</w:t>
+      </w:r>
+      <w:r>
+        <w:rPr>
+          <w:rFonts w:cs="SFRM1095"/>
+        </w:rPr>
+        <w:t>, Zucker(1-40g)</w:t>
+      </w:r>
+    </w:p>
+    <w:p/>
     <w:p>
       <w:pPr>
         <w:autoSpaceDE w:val="0"/>
@@ -639,6 +552,80 @@
         <w:rPr>
           <w:rFonts w:ascii="SFRM1095" w:hAnsi="SFRM1095" w:cs="SFRM1095"/>
         </w:rPr>
+        <w:t>3. Das Endprodukt des Rezeptes sind vier Gläser gefüllt mit Welfencreme. Geben Sie die</w:t>
+      </w:r>
+    </w:p>
+    <w:p>
+      <w:pPr>
+        <w:rPr>
+          <w:rFonts w:ascii="SFRM1095" w:hAnsi="SFRM1095" w:cs="SFRM1095"/>
+        </w:rPr>
+      </w:pPr>
+      <w:r>
+        <w:rPr>
+          <w:rFonts w:ascii="SFRM1095" w:hAnsi="SFRM1095" w:cs="SFRM1095"/>
+        </w:rPr>
+        <w:t>korrespondierende Markierung ihres Netzes an sowie eine Schaltfolge dorthin!</w:t>
+      </w:r>
+    </w:p>
+    <w:p>
+      <w:pPr>
+        <w:rPr>
+          <w:rFonts w:cs="SFRM1095"/>
+        </w:rPr>
+      </w:pPr>
+      <w:r>
+        <w:rPr>
+          <w:rFonts w:cs="SFRM1095"/>
+        </w:rPr>
+        <w:t xml:space="preserve">Schaltfolge: </w:t>
+      </w:r>
+      <w:r>
+        <w:rPr>
+          <w:rFonts w:cs="SFRM1095"/>
+        </w:rPr>
+        <w:t>trennen, aufschneiden, trennen, einrühren, abschlagen, trennen, verrühren, aufkochen, trennen, einrühren, aufkochen, unterheben, abfüllen, auffüllen, abfüllen, auffüllen, auffüllen, abfüllen, auffüllen</w:t>
+      </w:r>
+    </w:p>
+    <w:p>
+      <w:pPr>
+        <w:rPr>
+          <w:rFonts w:cs="SFRM1095"/>
+        </w:rPr>
+      </w:pPr>
+      <w:r>
+        <w:rPr>
+          <w:rFonts w:cs="SFRM1095"/>
+        </w:rPr>
+        <w:t xml:space="preserve">m‘ = (4 Welfencreme, </w:t>
+      </w:r>
+      <w:r>
+        <w:rPr>
+          <w:rFonts w:cs="SFRM1095"/>
+        </w:rPr>
+        <w:t>2 Abfall</w:t>
+      </w:r>
+      <w:r>
+        <w:rPr>
+          <w:rFonts w:cs="SFRM1095"/>
+        </w:rPr>
+        <w:t>)</w:t>
+      </w:r>
+    </w:p>
+    <w:p>
+      <w:pPr>
+        <w:autoSpaceDE w:val="0"/>
+        <w:autoSpaceDN w:val="0"/>
+        <w:adjustRightInd w:val="0"/>
+        <w:spacing w:after="0" w:line="240" w:lineRule="auto"/>
+        <w:rPr>
+          <w:rFonts w:ascii="SFRM1095" w:hAnsi="SFRM1095" w:cs="SFRM1095"/>
+        </w:rPr>
+      </w:pPr>
+      <w:r>
+        <w:rPr>
+          <w:rFonts w:ascii="SFRM1095" w:hAnsi="SFRM1095" w:cs="SFRM1095"/>
+        </w:rPr>
         <w:t xml:space="preserve">4. Zeichnen Sie das Anfangsstück des Erreichbarkeitsgraphen </w:t>
       </w:r>
       <w:r>
@@ -653,7 +640,6 @@
         </w:rPr>
         <w:t>(</w:t>
       </w:r>
-      <w:proofErr w:type="spellStart"/>
       <w:r>
         <w:rPr>
           <w:rFonts w:ascii="CMMI10" w:hAnsi="CMMI10" w:cs="CMMI10"/>
@@ -666,7 +652,6 @@
         </w:rPr>
         <w:t>m</w:t>
       </w:r>
-      <w:proofErr w:type="spellEnd"/>
       <w:r>
         <w:rPr>
           <w:rFonts w:ascii="CMR10" w:hAnsi="CMR10" w:cs="CMR10"/>
@@ -2075,7 +2060,6 @@
           <w:rFonts w:cs="SFRM1095"/>
         </w:rPr>
       </w:pPr>
-      <w:bookmarkStart w:id="0" w:name="_GoBack"/>
       <w:r>
         <w:rPr>
           <w:rFonts w:cs="SFRM1095"/>
@@ -2083,7 +2067,6 @@
         </w:rPr>
         <w:t>Nebenläufigkeit</w:t>
       </w:r>
-      <w:bookmarkEnd w:id="0"/>
       <w:r>
         <w:rPr>
           <w:rFonts w:cs="SFRM1095"/>
@@ -2128,9 +2111,42 @@
         <w:adjustRightInd w:val="0"/>
         <w:spacing w:after="0" w:line="240" w:lineRule="auto"/>
         <w:rPr>
-          <w:rFonts w:cs="SFRM1095"/>
-        </w:rPr>
-      </w:pPr>
+          <w:rFonts w:ascii="SFRM1095" w:hAnsi="SFRM1095" w:cs="SFRM1095"/>
+        </w:rPr>
+      </w:pPr>
+      <w:r>
+        <w:rPr>
+          <w:rFonts w:ascii="SFRM1095" w:hAnsi="SFRM1095" w:cs="SFRM1095"/>
+        </w:rPr>
+        <w:lastRenderedPageBreak/>
+        <w:t>5. Erlaubt ihr Netz auch Schaltfolgen, nach deren Schalten es unmöglich ist, noch die Creme</w:t>
+      </w:r>
+    </w:p>
+    <w:p>
+      <w:pPr>
+        <w:rPr>
+          <w:rFonts w:ascii="SFRM1095" w:hAnsi="SFRM1095" w:cs="SFRM1095"/>
+        </w:rPr>
+      </w:pPr>
+      <w:r>
+        <w:rPr>
+          <w:rFonts w:ascii="SFRM1095" w:hAnsi="SFRM1095" w:cs="SFRM1095"/>
+        </w:rPr>
+        <w:t>fertigzustellen? Wenn ja, welche?</w:t>
+      </w:r>
+    </w:p>
+    <w:p>
+      <w:pPr>
+        <w:rPr>
+          <w:rFonts w:cs="SFRM1095"/>
+        </w:rPr>
+      </w:pPr>
+      <w:r>
+        <w:rPr>
+          <w:rFonts w:cs="SFRM1095"/>
+        </w:rPr>
+        <w:t>Nein</w:t>
+      </w:r>
     </w:p>
     <w:p>
       <w:pPr>
@@ -2146,46 +2162,120 @@
         <w:rPr>
           <w:rFonts w:ascii="SFRM1095" w:hAnsi="SFRM1095" w:cs="SFRM1095"/>
         </w:rPr>
-        <w:t>5. Erlaubt ihr Netz auch Schaltfolgen, nach deren Schalten es unmöglich ist, noch die Creme</w:t>
-      </w:r>
-    </w:p>
-    <w:p>
-      <w:pPr>
-        <w:rPr>
-          <w:rFonts w:ascii="SFRM1095" w:hAnsi="SFRM1095" w:cs="SFRM1095"/>
-        </w:rPr>
-      </w:pPr>
-      <w:r>
-        <w:rPr>
-          <w:rFonts w:ascii="SFRM1095" w:hAnsi="SFRM1095" w:cs="SFRM1095"/>
-        </w:rPr>
-        <w:t>fertigzustellen? Wenn ja, welche?</w:t>
-      </w:r>
-    </w:p>
-    <w:p>
-      <w:pPr>
-        <w:rPr>
-          <w:rFonts w:cs="SFRM1095"/>
-        </w:rPr>
-      </w:pPr>
-      <w:r>
-        <w:rPr>
-          <w:rFonts w:cs="SFRM1095"/>
-        </w:rPr>
-        <w:t>Nein</w:t>
-      </w:r>
-    </w:p>
-    <w:p>
-      <w:pPr>
-        <w:rPr>
-          <w:rFonts w:cs="SFRM1095"/>
-        </w:rPr>
-      </w:pPr>
-      <w:r>
-        <w:rPr>
-          <w:rFonts w:cs="SFRM1095"/>
-        </w:rPr>
-        <w:t>6.</w:t>
+        <w:t>6</w:t>
+      </w:r>
+      <w:r>
+        <w:rPr>
+          <w:rFonts w:cs="SFRM1095"/>
+          <w:b/>
+        </w:rPr>
+        <w:t>.</w:t>
+      </w:r>
+      <w:r>
+        <w:rPr>
+          <w:rFonts w:ascii="SFRM1095" w:hAnsi="SFRM1095" w:cs="SFRM1095"/>
+        </w:rPr>
+        <w:t xml:space="preserve"> </w:t>
+      </w:r>
+      <w:r>
+        <w:rPr>
+          <w:rFonts w:ascii="SFRM1095" w:hAnsi="SFRM1095" w:cs="SFRM1095"/>
+        </w:rPr>
+        <w:t>Bei diesem Rezept können mehrere Köche einander gut zuarbeiten. Nehmen Sie an, dass</w:t>
+      </w:r>
+    </w:p>
+    <w:p>
+      <w:pPr>
+        <w:autoSpaceDE w:val="0"/>
+        <w:autoSpaceDN w:val="0"/>
+        <w:adjustRightInd w:val="0"/>
+        <w:spacing w:after="0" w:line="240" w:lineRule="auto"/>
+        <w:rPr>
+          <w:rFonts w:ascii="SFRM1095" w:hAnsi="SFRM1095" w:cs="SFRM1095"/>
+        </w:rPr>
+      </w:pPr>
+      <w:r>
+        <w:rPr>
+          <w:rFonts w:ascii="SFRM1095" w:hAnsi="SFRM1095" w:cs="SFRM1095"/>
+        </w:rPr>
+        <w:t>Eiertrennen bei 3 Eiern als 3 Aktionen zählt und analog für das Abfüllen usw. Stellen</w:t>
+      </w:r>
+    </w:p>
+    <w:p>
+      <w:pPr>
+        <w:autoSpaceDE w:val="0"/>
+        <w:autoSpaceDN w:val="0"/>
+        <w:adjustRightInd w:val="0"/>
+        <w:spacing w:after="0" w:line="240" w:lineRule="auto"/>
+        <w:rPr>
+          <w:rFonts w:ascii="SFRM1095" w:hAnsi="SFRM1095" w:cs="SFRM1095"/>
+        </w:rPr>
+      </w:pPr>
+      <w:r>
+        <w:rPr>
+          <w:rFonts w:ascii="SFRM1095" w:hAnsi="SFRM1095" w:cs="SFRM1095"/>
+        </w:rPr>
+        <w:t>Sie einen Arbeitsplan auf, bei dem 4 Köche möglichst parallel zueinander arbeiten, z.B.</w:t>
+      </w:r>
+    </w:p>
+    <w:p>
+      <w:pPr>
+        <w:autoSpaceDE w:val="0"/>
+        <w:autoSpaceDN w:val="0"/>
+        <w:adjustRightInd w:val="0"/>
+        <w:spacing w:after="0" w:line="240" w:lineRule="auto"/>
+        <w:rPr>
+          <w:rFonts w:ascii="SFRM1095" w:hAnsi="SFRM1095" w:cs="SFRM1095"/>
+        </w:rPr>
+      </w:pPr>
+      <w:r>
+        <w:rPr>
+          <w:rFonts w:ascii="SFRM1095" w:hAnsi="SFRM1095" w:cs="SFRM1095"/>
+        </w:rPr>
+        <w:t xml:space="preserve">indem alle parallel zueinander </w:t>
+      </w:r>
+      <w:r>
+        <w:rPr>
+          <w:rFonts w:ascii="SFSS1095" w:hAnsi="SFSS1095" w:cs="SFSS1095"/>
+        </w:rPr>
+        <w:t>auffüllen</w:t>
+      </w:r>
+      <w:r>
+        <w:rPr>
+          <w:rFonts w:ascii="SFRM1095" w:hAnsi="SFRM1095" w:cs="SFRM1095"/>
+        </w:rPr>
+        <w:t>! (Hinweis: Die Musterlösung kommt mit 6 parallelen</w:t>
+      </w:r>
+    </w:p>
+    <w:p>
+      <w:pPr>
+        <w:autoSpaceDE w:val="0"/>
+        <w:autoSpaceDN w:val="0"/>
+        <w:adjustRightInd w:val="0"/>
+        <w:spacing w:after="0" w:line="240" w:lineRule="auto"/>
+        <w:rPr>
+          <w:rFonts w:ascii="SFRM1095" w:hAnsi="SFRM1095" w:cs="SFRM1095"/>
+        </w:rPr>
+      </w:pPr>
+      <w:r>
+        <w:rPr>
+          <w:rFonts w:ascii="SFRM1095" w:hAnsi="SFRM1095" w:cs="SFRM1095"/>
+        </w:rPr>
+        <w:t>Arbeitsschritten aus, wobei nicht immer alle Köche in jedem Schritt beschäftigt</w:t>
+      </w:r>
+    </w:p>
+    <w:p>
+      <w:pPr>
+        <w:rPr>
+          <w:rFonts w:cs="SFRM1095"/>
+        </w:rPr>
+      </w:pPr>
+      <w:r>
+        <w:rPr>
+          <w:rFonts w:ascii="SFRM1095" w:hAnsi="SFRM1095" w:cs="SFRM1095"/>
+          <w:lang w:val="en-US"/>
+        </w:rPr>
+        <w:t>sind.)</w:t>
       </w:r>
     </w:p>
     <w:p>
@@ -2398,6 +2488,22 @@
         </w:rPr>
         <w:t>. auffüllen</w:t>
       </w:r>
+    </w:p>
+    <w:p>
+      <w:pPr>
+        <w:rPr>
+          <w:rFonts w:cs="SFRM1095"/>
+        </w:rPr>
+      </w:pPr>
+    </w:p>
+    <w:p>
+      <w:pPr>
+        <w:rPr>
+          <w:rFonts w:cs="SFRM1095"/>
+        </w:rPr>
+      </w:pPr>
+      <w:bookmarkStart w:id="0" w:name="_GoBack"/>
+      <w:bookmarkEnd w:id="0"/>
     </w:p>
     <w:p>
       <w:pPr>
@@ -3734,7 +3840,7 @@
 </file>
 
 <file path=customXml/itemProps1.xml><?xml version="1.0" encoding="utf-8"?>
-<ds:datastoreItem xmlns:ds="http://schemas.openxmlformats.org/officeDocument/2006/customXml" ds:itemID="{4A411090-3BB9-4EA6-847E-1E02098BBA50}">
+<ds:datastoreItem xmlns:ds="http://schemas.openxmlformats.org/officeDocument/2006/customXml" ds:itemID="{6C662952-6C3E-45D9-AB76-790EA0F2DAE0}">
   <ds:schemaRefs>
     <ds:schemaRef ds:uri="http://schemas.openxmlformats.org/officeDocument/2006/bibliography"/>
   </ds:schemaRefs>

</xml_diff>